<commit_message>
Sauvegarde 30 août 2021
</commit_message>
<xml_diff>
--- a/PROF/Céline - Latex/5eme/Parallélogrammes/5eme - Construction de parallélogrammes.docx
+++ b/PROF/Céline - Latex/5eme/Parallélogrammes/5eme - Construction de parallélogrammes.docx
@@ -72,10 +72,16 @@
         </w:drawing>
       </w:r>
       <w:r>
-        <w:t>Construire les parallélogrammes suivants sur une feuille blanche.</w:t>
+        <w:t>Construire les parallélogrammes suivants sur feuille blanche</w:t>
+      </w:r>
+      <w:r>
+        <w:t xml:space="preserve"> en respectant les mesures données</w:t>
       </w:r>
       <w:bookmarkStart w:id="0" w:name="_GoBack"/>
       <w:bookmarkEnd w:id="0"/>
+      <w:r>
+        <w:t>.</w:t>
+      </w:r>
     </w:p>
     <w:sectPr>
       <w:headerReference w:type="default" r:id="rId9"/>
@@ -146,9 +152,9 @@
     </w:pPr>
     <w:r>
       <w:tab/>
+      <w:t xml:space="preserve">                                                                                                                          </w:t>
     </w:r>
     <w:r>
-      <w:tab/>
       <w:t>Nom, Prénom :</w:t>
     </w:r>
   </w:p>

</xml_diff>